<commit_message>
how to start Satori Neuron with wireguard private network
</commit_message>
<xml_diff>
--- a/wireguard-container/wireguard-container-linux.docx
+++ b/wireguard-container/wireguard-container-linux.docx
@@ -1156,7 +1156,10 @@
         </w:rPr>
       </w:pPr>
       <w:r>
-        <w:rPr/>
+        <w:rPr>
+          <w:sz w:val="24"/>
+          <w:szCs w:val="24"/>
+        </w:rPr>
       </w:r>
     </w:p>
     <w:p>
@@ -1229,7 +1232,23 @@
           <w:sz w:val="24"/>
           <w:szCs w:val="24"/>
         </w:rPr>
-        <w:t>docker run --rm -it --name satorineuron -p 24601:24601 \</w:t>
+        <w:t>docker run --rm -it --name satorineuron –</w:t>
+      </w:r>
+      <w:r>
+        <w:rPr>
+          <w:rStyle w:val="SourceText"/>
+          <w:sz w:val="24"/>
+          <w:szCs w:val="24"/>
+        </w:rPr>
+        <w:t>net=host</w:t>
+      </w:r>
+      <w:r>
+        <w:rPr>
+          <w:rStyle w:val="SourceText"/>
+          <w:sz w:val="24"/>
+          <w:szCs w:val="24"/>
+        </w:rPr>
+        <w:t xml:space="preserve"> \</w:t>
       </w:r>
     </w:p>
     <w:p>

</xml_diff>